<commit_message>
update hw2, add lab 2
</commit_message>
<xml_diff>
--- a/homework/hw2.docx
+++ b/homework/hw2.docx
@@ -630,7 +630,6 @@
     </w:p>
     <w:p>
       <w:pPr>
-        <w:pStyle w:val="Compact"/>
         <w:numPr>
           <w:numId w:val="1004"/>
           <w:ilvl w:val="0"/>
@@ -694,6 +693,197 @@
       </w:r>
       <w:r>
         <w:t xml:space="preserve">ing.</w:t>
+      </w:r>
+    </w:p>
+    <w:p>
+      <w:pPr>
+        <w:numPr>
+          <w:numId w:val="1004"/>
+          <w:ilvl w:val="0"/>
+        </w:numPr>
+      </w:pPr>
+      <w:r>
+        <w:t xml:space="preserve">Consider the function below</w:t>
+      </w:r>
+    </w:p>
+    <w:p>
+      <w:pPr>
+        <w:pStyle w:val="SourceCode"/>
+        <w:numPr>
+          <w:numId w:val="1000"/>
+          <w:ilvl w:val="0"/>
+        </w:numPr>
+      </w:pPr>
+      <w:r>
+        <w:rPr>
+          <w:rStyle w:val="VerbatimChar"/>
+        </w:rPr>
+        <w:t xml:space="preserve">hourly_delay &lt;- filter(</w:t>
+      </w:r>
+      <w:r>
+        <w:br w:type="textWrapping"/>
+      </w:r>
+      <w:r>
+        <w:rPr>
+          <w:rStyle w:val="VerbatimChar"/>
+        </w:rPr>
+        <w:t xml:space="preserve">          summarise(</w:t>
+      </w:r>
+      <w:r>
+        <w:br w:type="textWrapping"/>
+      </w:r>
+      <w:r>
+        <w:rPr>
+          <w:rStyle w:val="VerbatimChar"/>
+        </w:rPr>
+        <w:t xml:space="preserve">              group_by(</w:t>
+      </w:r>
+      <w:r>
+        <w:br w:type="textWrapping"/>
+      </w:r>
+      <w:r>
+        <w:rPr>
+          <w:rStyle w:val="VerbatimChar"/>
+        </w:rPr>
+        <w:t xml:space="preserve">                  filter(</w:t>
+      </w:r>
+      <w:r>
+        <w:br w:type="textWrapping"/>
+      </w:r>
+      <w:r>
+        <w:rPr>
+          <w:rStyle w:val="VerbatimChar"/>
+        </w:rPr>
+        <w:t xml:space="preserve">                    flights, </w:t>
+      </w:r>
+      <w:r>
+        <w:br w:type="textWrapping"/>
+      </w:r>
+      <w:r>
+        <w:rPr>
+          <w:rStyle w:val="VerbatimChar"/>
+        </w:rPr>
+        <w:t xml:space="preserve">                    !is.na(dep_delay)</w:t>
+      </w:r>
+      <w:r>
+        <w:br w:type="textWrapping"/>
+      </w:r>
+      <w:r>
+        <w:rPr>
+          <w:rStyle w:val="VerbatimChar"/>
+        </w:rPr>
+        <w:t xml:space="preserve">                    ),</w:t>
+      </w:r>
+      <w:r>
+        <w:br w:type="textWrapping"/>
+      </w:r>
+      <w:r>
+        <w:rPr>
+          <w:rStyle w:val="VerbatimChar"/>
+        </w:rPr>
+        <w:t xml:space="preserve">                    month, day, year, hour</w:t>
+      </w:r>
+      <w:r>
+        <w:br w:type="textWrapping"/>
+      </w:r>
+      <w:r>
+        <w:rPr>
+          <w:rStyle w:val="VerbatimChar"/>
+        </w:rPr>
+        <w:t xml:space="preserve">                    ),</w:t>
+      </w:r>
+      <w:r>
+        <w:br w:type="textWrapping"/>
+      </w:r>
+      <w:r>
+        <w:rPr>
+          <w:rStyle w:val="VerbatimChar"/>
+        </w:rPr>
+        <w:t xml:space="preserve">                    delay=mean(dep_delay),</w:t>
+      </w:r>
+      <w:r>
+        <w:br w:type="textWrapping"/>
+      </w:r>
+      <w:r>
+        <w:rPr>
+          <w:rStyle w:val="VerbatimChar"/>
+        </w:rPr>
+        <w:t xml:space="preserve">                    n=n()</w:t>
+      </w:r>
+      <w:r>
+        <w:br w:type="textWrapping"/>
+      </w:r>
+      <w:r>
+        <w:rPr>
+          <w:rStyle w:val="VerbatimChar"/>
+        </w:rPr>
+        <w:t xml:space="preserve">                    ),</w:t>
+      </w:r>
+      <w:r>
+        <w:br w:type="textWrapping"/>
+      </w:r>
+      <w:r>
+        <w:rPr>
+          <w:rStyle w:val="VerbatimChar"/>
+        </w:rPr>
+        <w:t xml:space="preserve">                    n&gt;10</w:t>
+      </w:r>
+      <w:r>
+        <w:br w:type="textWrapping"/>
+      </w:r>
+      <w:r>
+        <w:rPr>
+          <w:rStyle w:val="VerbatimChar"/>
+        </w:rPr>
+        <w:t xml:space="preserve">                    )</w:t>
+      </w:r>
+    </w:p>
+    <w:p>
+      <w:pPr>
+        <w:pStyle w:val="Compact"/>
+        <w:numPr>
+          <w:numId w:val="1005"/>
+          <w:ilvl w:val="0"/>
+        </w:numPr>
+      </w:pPr>
+      <w:r>
+        <w:t xml:space="preserve">What are some problems with this function?</w:t>
+      </w:r>
+    </w:p>
+    <w:p>
+      <w:pPr>
+        <w:pStyle w:val="Compact"/>
+        <w:numPr>
+          <w:numId w:val="1005"/>
+          <w:ilvl w:val="0"/>
+        </w:numPr>
+      </w:pPr>
+      <w:r>
+        <w:t xml:space="preserve">How easy is it to follow the logic of this?</w:t>
+      </w:r>
+    </w:p>
+    <w:p>
+      <w:pPr>
+        <w:pStyle w:val="Compact"/>
+        <w:numPr>
+          <w:numId w:val="1005"/>
+          <w:ilvl w:val="0"/>
+        </w:numPr>
+      </w:pPr>
+      <w:r>
+        <w:t xml:space="preserve">Rewrite this using piping to make it more understandable.</w:t>
+      </w:r>
+    </w:p>
+    <w:p>
+      <w:pPr>
+        <w:pStyle w:val="Compact"/>
+        <w:numPr>
+          <w:numId w:val="1005"/>
+          <w:ilvl w:val="0"/>
+        </w:numPr>
+      </w:pPr>
+      <w:r>
+        <w:t xml:space="preserve">Does your rewritten command give the same results?</w:t>
       </w:r>
     </w:p>
     <w:sectPr/>
@@ -804,7 +994,7 @@
     </w:lvl>
   </w:abstractNum>
   <w:abstractNum w:abstractNumId="990">
-    <w:nsid w:val="4c655c21"/>
+    <w:nsid w:val="5680277b"/>
     <w:multiLevelType w:val="multilevel"/>
     <w:lvl w:ilvl="0">
       <w:numFmt w:val="bullet"/>
@@ -885,7 +1075,7 @@
     </w:lvl>
   </w:abstractNum>
   <w:abstractNum w:abstractNumId="99411">
-    <w:nsid w:val="1f59cdbd"/>
+    <w:nsid w:val="cda7d910"/>
     <w:multiLevelType w:val="multilevel"/>
     <w:lvl w:ilvl="0">
       <w:start w:val="1"/>
@@ -973,7 +1163,7 @@
     </w:lvl>
   </w:abstractNum>
   <w:abstractNum w:abstractNumId="99711">
-    <w:nsid w:val="20910c96"/>
+    <w:nsid w:val="75a36937"/>
     <w:multiLevelType w:val="multilevel"/>
     <w:lvl w:ilvl="0">
       <w:start w:val="1"/>
@@ -1061,7 +1251,7 @@
     </w:lvl>
   </w:abstractNum>
   <w:abstractNum w:abstractNumId="994111">
-    <w:nsid w:val="29627c98"/>
+    <w:nsid w:val="12a755f0"/>
     <w:multiLevelType w:val="multilevel"/>
     <w:lvl w:ilvl="0">
       <w:start w:val="11"/>
@@ -1248,6 +1438,30 @@
     </w:lvlOverride>
     <w:lvlOverride w:ilvl="6">
       <w:startOverride w:val="11"/>
+    </w:lvlOverride>
+  </w:num>
+  <w:num w:numId="1005">
+    <w:abstractNumId w:val="99711"/>
+    <w:lvlOverride w:ilvl="0">
+      <w:startOverride w:val="1"/>
+    </w:lvlOverride>
+    <w:lvlOverride w:ilvl="1">
+      <w:startOverride w:val="1"/>
+    </w:lvlOverride>
+    <w:lvlOverride w:ilvl="2">
+      <w:startOverride w:val="1"/>
+    </w:lvlOverride>
+    <w:lvlOverride w:ilvl="3">
+      <w:startOverride w:val="1"/>
+    </w:lvlOverride>
+    <w:lvlOverride w:ilvl="4">
+      <w:startOverride w:val="1"/>
+    </w:lvlOverride>
+    <w:lvlOverride w:ilvl="5">
+      <w:startOverride w:val="1"/>
+    </w:lvlOverride>
+    <w:lvlOverride w:ilvl="6">
+      <w:startOverride w:val="1"/>
     </w:lvlOverride>
   </w:num>
 </w:numbering>

</xml_diff>